<commit_message>
Nuevo estado INPROGRESS añadido
</commit_message>
<xml_diff>
--- a/DOCUMENTACIÓN PROYECTO GESTOR DE TAREAS.docx
+++ b/DOCUMENTACIÓN PROYECTO GESTOR DE TAREAS.docx
@@ -233,7 +233,7 @@
           <w:rFonts w:cstheme="minorHAnsi"/>
         </w:rPr>
         <w:pict>
-          <v:rect id="_x0000_i1032" style="width:0;height:1.5pt" o:hralign="center" o:hrstd="t" o:hr="t" fillcolor="#a0a0a0" stroked="f"/>
+          <v:rect id="_x0000_i1025" style="width:0;height:1.5pt" o:hralign="center" o:hrstd="t" o:hr="t" fillcolor="#a0a0a0" stroked="f"/>
         </w:pict>
       </w:r>
     </w:p>
@@ -2998,7 +2998,7 @@
           <w:lang w:eastAsia="es-ES"/>
         </w:rPr>
         <w:pict>
-          <v:rect id="_x0000_i1025" style="width:0;height:1.5pt" o:hralign="center" o:hrstd="t" o:hr="t" fillcolor="#a0a0a0" stroked="f"/>
+          <v:rect id="_x0000_i1026" style="width:0;height:1.5pt" o:hralign="center" o:hrstd="t" o:hr="t" fillcolor="#a0a0a0" stroked="f"/>
         </w:pict>
       </w:r>
     </w:p>
@@ -3249,7 +3249,7 @@
           <w:lang w:eastAsia="es-ES"/>
         </w:rPr>
         <w:pict>
-          <v:rect id="_x0000_i1026" style="width:0;height:1.5pt" o:hralign="center" o:hrstd="t" o:hr="t" fillcolor="#a0a0a0" stroked="f"/>
+          <v:rect id="_x0000_i1027" style="width:0;height:1.5pt" o:hralign="center" o:hrstd="t" o:hr="t" fillcolor="#a0a0a0" stroked="f"/>
         </w:pict>
       </w:r>
     </w:p>
@@ -3738,23 +3738,7 @@
           <w:rFonts w:eastAsia="Times New Roman" w:cstheme="minorHAnsi"/>
           <w:lang w:eastAsia="es-ES"/>
         </w:rPr>
-        <w:t>file</w:t>
-      </w:r>
-      <w:proofErr w:type="gramStart"/>
-      <w:r>
-        <w:rPr>
-          <w:rFonts w:eastAsia="Times New Roman" w:cstheme="minorHAnsi"/>
-          <w:lang w:eastAsia="es-ES"/>
-        </w:rPr>
-        <w:t>:/</w:t>
-      </w:r>
-      <w:proofErr w:type="gramEnd"/>
-      <w:r>
-        <w:rPr>
-          <w:rFonts w:eastAsia="Times New Roman" w:cstheme="minorHAnsi"/>
-          <w:lang w:eastAsia="es-ES"/>
-        </w:rPr>
-        <w:t>/</w:t>
+        <w:t>file://</w:t>
       </w:r>
       <w:r>
         <w:rPr>
@@ -3794,7 +3778,7 @@
           <w:lang w:eastAsia="es-ES"/>
         </w:rPr>
         <w:pict>
-          <v:rect id="_x0000_i1027" style="width:0;height:1.5pt" o:hralign="center" o:hrstd="t" o:hr="t" fillcolor="#a0a0a0" stroked="f"/>
+          <v:rect id="_x0000_i1028" style="width:0;height:1.5pt" o:hralign="center" o:hrstd="t" o:hr="t" fillcolor="#a0a0a0" stroked="f"/>
         </w:pict>
       </w:r>
     </w:p>
@@ -3958,7 +3942,7 @@
           <w:lang w:eastAsia="es-ES"/>
         </w:rPr>
         <w:pict>
-          <v:rect id="_x0000_i1028" style="width:0;height:1.5pt" o:hralign="center" o:hrstd="t" o:hr="t" fillcolor="#a0a0a0" stroked="f"/>
+          <v:rect id="_x0000_i1029" style="width:0;height:1.5pt" o:hralign="center" o:hrstd="t" o:hr="t" fillcolor="#a0a0a0" stroked="f"/>
         </w:pict>
       </w:r>
     </w:p>
@@ -4073,7 +4057,7 @@
           <w:lang w:eastAsia="es-ES"/>
         </w:rPr>
         <w:pict>
-          <v:rect id="_x0000_i1029" style="width:0;height:1.5pt" o:hralign="center" o:hrstd="t" o:hr="t" fillcolor="#a0a0a0" stroked="f"/>
+          <v:rect id="_x0000_i1030" style="width:0;height:1.5pt" o:hralign="center" o:hrstd="t" o:hr="t" fillcolor="#a0a0a0" stroked="f"/>
         </w:pict>
       </w:r>
     </w:p>
@@ -4218,7 +4202,7 @@
           <w:lang w:eastAsia="es-ES"/>
         </w:rPr>
         <w:pict>
-          <v:rect id="_x0000_i1030" style="width:0;height:1.5pt" o:hralign="center" o:hrstd="t" o:hr="t" fillcolor="#a0a0a0" stroked="f"/>
+          <v:rect id="_x0000_i1031" style="width:0;height:1.5pt" o:hralign="center" o:hrstd="t" o:hr="t" fillcolor="#a0a0a0" stroked="f"/>
         </w:pict>
       </w:r>
     </w:p>
@@ -5023,7 +5007,7 @@
           <w:rFonts w:cstheme="minorHAnsi"/>
         </w:rPr>
         <w:pict>
-          <v:rect id="_x0000_i1031" style="width:0;height:1.5pt" o:hralign="center" o:hrstd="t" o:hr="t" fillcolor="#a0a0a0" stroked="f"/>
+          <v:rect id="_x0000_i1032" style="width:0;height:1.5pt" o:hralign="center" o:hrstd="t" o:hr="t" fillcolor="#a0a0a0" stroked="f"/>
         </w:pict>
       </w:r>
     </w:p>
@@ -6244,7 +6228,130 @@
         </w:rPr>
       </w:pPr>
     </w:p>
+    <w:p>
+      <w:pPr>
+        <w:spacing w:before="100" w:beforeAutospacing="1" w:after="100" w:afterAutospacing="1" w:line="240" w:lineRule="auto"/>
+        <w:outlineLvl w:val="0"/>
+        <w:rPr>
+          <w:rFonts w:eastAsia="Times New Roman" w:cstheme="minorHAnsi"/>
+          <w:b/>
+          <w:bCs/>
+          <w:kern w:val="36"/>
+          <w:lang w:eastAsia="es-ES"/>
+        </w:rPr>
+      </w:pPr>
+      <w:r>
+        <w:rPr>
+          <w:rFonts w:eastAsia="Times New Roman" w:cstheme="minorHAnsi"/>
+          <w:b/>
+          <w:bCs/>
+          <w:kern w:val="36"/>
+          <w:lang w:eastAsia="es-ES"/>
+        </w:rPr>
+        <w:t>MEJORAS</w:t>
+      </w:r>
+    </w:p>
+    <w:p>
+      <w:pPr>
+        <w:spacing w:after="0" w:line="240" w:lineRule="auto"/>
+        <w:rPr>
+          <w:rFonts w:eastAsia="Times New Roman" w:cstheme="minorHAnsi"/>
+          <w:lang w:eastAsia="es-ES"/>
+        </w:rPr>
+      </w:pPr>
+      <w:r>
+        <w:rPr>
+          <w:rFonts w:eastAsia="Times New Roman" w:cstheme="minorHAnsi"/>
+          <w:lang w:eastAsia="es-ES"/>
+        </w:rPr>
+        <w:pict>
+          <v:rect id="_x0000_i1033" style="width:0;height:1.5pt" o:hralign="center" o:hrstd="t" o:hr="t" fillcolor="#a0a0a0" stroked="f"/>
+        </w:pict>
+      </w:r>
+    </w:p>
     <w:p/>
+    <w:p>
+      <w:pPr>
+        <w:pStyle w:val="Prrafodelista"/>
+        <w:numPr>
+          <w:ilvl w:val="1"/>
+          <w:numId w:val="13"/>
+        </w:numPr>
+      </w:pPr>
+      <w:r>
+        <w:t xml:space="preserve">Ocultar datos de usuario y contraseña en ConexiónBD.java utilizando un archivo externo </w:t>
+      </w:r>
+      <w:proofErr w:type="spellStart"/>
+      <w:r>
+        <w:t>db.properties</w:t>
+      </w:r>
+      <w:proofErr w:type="spellEnd"/>
+    </w:p>
+    <w:p>
+      <w:pPr>
+        <w:pStyle w:val="Prrafodelista"/>
+        <w:numPr>
+          <w:ilvl w:val="1"/>
+          <w:numId w:val="13"/>
+        </w:numPr>
+      </w:pPr>
+      <w:r>
+        <w:t>Mejora de apariencia visual de tarjetas añadiendo datos en styles.css</w:t>
+      </w:r>
+    </w:p>
+    <w:p>
+      <w:pPr>
+        <w:pStyle w:val="Prrafodelista"/>
+        <w:numPr>
+          <w:ilvl w:val="1"/>
+          <w:numId w:val="13"/>
+        </w:numPr>
+      </w:pPr>
+      <w:r>
+        <w:t xml:space="preserve">Añadir funcionalidad </w:t>
+      </w:r>
+      <w:proofErr w:type="spellStart"/>
+      <w:r>
+        <w:t>Drag</w:t>
+      </w:r>
+      <w:proofErr w:type="spellEnd"/>
+      <w:r>
+        <w:t xml:space="preserve"> &amp; </w:t>
+      </w:r>
+      <w:proofErr w:type="spellStart"/>
+      <w:r>
+        <w:t>Drop</w:t>
+      </w:r>
+      <w:proofErr w:type="spellEnd"/>
+      <w:r>
+        <w:t xml:space="preserve"> con </w:t>
+      </w:r>
+      <w:proofErr w:type="spellStart"/>
+      <w:r>
+        <w:t>SortableJS</w:t>
+      </w:r>
+      <w:proofErr w:type="spellEnd"/>
+      <w:r>
+        <w:t xml:space="preserve"> en scripts.js para que las tarjetas puedan arrastrarse y añadirse a </w:t>
+      </w:r>
+      <w:proofErr w:type="spellStart"/>
+      <w:r>
+        <w:t>To</w:t>
+      </w:r>
+      <w:proofErr w:type="spellEnd"/>
+      <w:r>
+        <w:t xml:space="preserve"> Do o a Done.</w:t>
+      </w:r>
+    </w:p>
+    <w:p>
+      <w:pPr>
+        <w:pStyle w:val="Prrafodelista"/>
+        <w:numPr>
+          <w:ilvl w:val="1"/>
+          <w:numId w:val="13"/>
+        </w:numPr>
+      </w:pPr>
+    </w:p>
     <w:sectPr>
       <w:pgSz w:w="11906" w:h="16838"/>
       <w:pgMar w:top="1417" w:right="1701" w:bottom="1417" w:left="1701" w:header="708" w:footer="708" w:gutter="0"/>
@@ -7618,7 +7725,7 @@
   <w:abstractNum w:abstractNumId="10">
     <w:nsid w:val="52752AF5"/>
     <w:multiLevelType w:val="multilevel"/>
-    <w:tmpl w:val="4D3EBB60"/>
+    <w:tmpl w:val="6A34A47E"/>
     <w:lvl w:ilvl="0">
       <w:start w:val="1"/>
       <w:numFmt w:val="bullet"/>
@@ -7635,20 +7742,16 @@
         <w:sz w:val="20"/>
       </w:rPr>
     </w:lvl>
-    <w:lvl w:ilvl="1" w:tentative="1">
-      <w:start w:val="1"/>
-      <w:numFmt w:val="bullet"/>
-      <w:lvlText w:val="o"/>
-      <w:lvlJc w:val="left"/>
-      <w:pPr>
-        <w:tabs>
-          <w:tab w:val="num" w:pos="1440"/>
-        </w:tabs>
+    <w:lvl w:ilvl="1">
+      <w:start w:val="1"/>
+      <w:numFmt w:val="decimal"/>
+      <w:lvlText w:val="%2."/>
+      <w:lvlJc w:val="left"/>
+      <w:pPr>
         <w:ind w:left="1440" w:hanging="360"/>
       </w:pPr>
       <w:rPr>
-        <w:rFonts w:ascii="Courier New" w:hAnsi="Courier New" w:hint="default"/>
-        <w:sz w:val="20"/>
+        <w:rFonts w:hint="default"/>
       </w:rPr>
     </w:lvl>
     <w:lvl w:ilvl="2" w:tentative="1">

</xml_diff>

<commit_message>
Nueva funcionalidad: Editar tarea añadida
</commit_message>
<xml_diff>
--- a/DOCUMENTACIÓN PROYECTO GESTOR DE TAREAS.docx
+++ b/DOCUMENTACIÓN PROYECTO GESTOR DE TAREAS.docx
@@ -6332,15 +6332,34 @@
       </w:r>
       <w:proofErr w:type="spellEnd"/>
       <w:r>
-        <w:t xml:space="preserve"> en scripts.js para que las tarjetas puedan arrastrarse y añadirse a </w:t>
-      </w:r>
-      <w:proofErr w:type="spellStart"/>
-      <w:r>
-        <w:t>To</w:t>
-      </w:r>
-      <w:proofErr w:type="spellEnd"/>
-      <w:r>
-        <w:t xml:space="preserve"> Do o a Done.</w:t>
+        <w:t xml:space="preserve"> en scripts.js para que las tarjetas puedan arrastrarse y añadirse a</w:t>
+      </w:r>
+      <w:r>
+        <w:t xml:space="preserve"> diferentes estados</w:t>
+      </w:r>
+    </w:p>
+    <w:p>
+      <w:pPr>
+        <w:pStyle w:val="Prrafodelista"/>
+        <w:numPr>
+          <w:ilvl w:val="1"/>
+          <w:numId w:val="13"/>
+        </w:numPr>
+      </w:pPr>
+      <w:r>
+        <w:t>Nuevo estado IN PROGRESS añadido. Se elimina lógica antigua del campo Completada, y se añade nueva lógica creando campo Estado en BBDD.</w:t>
+      </w:r>
+    </w:p>
+    <w:p>
+      <w:pPr>
+        <w:pStyle w:val="Prrafodelista"/>
+        <w:numPr>
+          <w:ilvl w:val="1"/>
+          <w:numId w:val="13"/>
+        </w:numPr>
+      </w:pPr>
+      <w:r>
+        <w:t>Nueva funcionalidad editar tarea</w:t>
       </w:r>
     </w:p>
     <w:p>

</xml_diff>